<commit_message>
Fix of missing words
</commit_message>
<xml_diff>
--- a/Analysis Tutorials/MA10207T3/Tutorial3.docx
+++ b/Analysis Tutorials/MA10207T3/Tutorial3.docx
@@ -106,7 +106,7 @@
         </w:p>
       </w:sdtContent>
     </w:sdt>
-    <w:bookmarkStart w:id="21" w:name="introduction"/>
+    <w:bookmarkStart w:id="22" w:name="introduction"/>
     <w:p>
       <w:pPr>
         <w:pStyle w:val="Heading1"/>
@@ -134,11 +134,25 @@
         </w:r>
       </w:hyperlink>
       <w:r>
+        <w:t xml:space="preserve">. To return to the homepage, click</w:t>
+      </w:r>
+      <w:r>
+        <w:t xml:space="preserve"> </w:t>
+      </w:r>
+      <w:hyperlink r:id="rId21">
+        <w:r>
+          <w:rPr>
+            <w:rStyle w:val="Hyperlink"/>
+          </w:rPr>
+          <w:t xml:space="preserve">here</w:t>
+        </w:r>
+      </w:hyperlink>
+      <w:r>
         <w:t xml:space="preserve">.</w:t>
       </w:r>
     </w:p>
-    <w:bookmarkEnd w:id="21"/>
-    <w:bookmarkStart w:id="41" w:name="lecture-recap"/>
+    <w:bookmarkEnd w:id="22"/>
+    <w:bookmarkStart w:id="42" w:name="lecture-recap"/>
     <w:p>
       <w:pPr>
         <w:pStyle w:val="Heading1"/>
@@ -147,7 +161,7 @@
         <w:t xml:space="preserve">Lecture Recap</w:t>
       </w:r>
     </w:p>
-    <w:bookmarkStart w:id="30" w:name="suprema-and-infima"/>
+    <w:bookmarkStart w:id="31" w:name="suprema-and-infima"/>
     <w:p>
       <w:pPr>
         <w:pStyle w:val="Heading2"/>
@@ -167,13 +181,13 @@
         <w:t xml:space="preserve"> </w:t>
       </w:r>
     </w:p>
-    <w:bookmarkStart w:id="23" w:name="def:def1"/>
+    <w:bookmarkStart w:id="24" w:name="def:def1"/>
     <w:p>
       <w:pPr>
         <w:pStyle w:val="DefinitionStyle"/>
       </w:pPr>
-      <w:bookmarkStart w:id="22" w:name="def:def1"/>
-      <w:bookmarkEnd w:id="22"/>
+      <w:bookmarkStart w:id="23" w:name="def:def1"/>
+      <w:bookmarkEnd w:id="23"/>
       <w:r>
         <w:rPr>
           <w:rStyle w:val="NameStyle"/>
@@ -339,19 +353,19 @@
         <w:t xml:space="preserve">.</w:t>
       </w:r>
     </w:p>
-    <w:bookmarkEnd w:id="23"/>
+    <w:bookmarkEnd w:id="24"/>
     <w:p>
       <w:pPr>
         <w:pStyle w:val="BodyText"/>
       </w:pPr>
     </w:p>
-    <w:bookmarkStart w:id="25" w:name="def:def2"/>
+    <w:bookmarkStart w:id="26" w:name="def:def2"/>
     <w:p>
       <w:pPr>
         <w:pStyle w:val="DefinitionStyle"/>
       </w:pPr>
-      <w:bookmarkStart w:id="24" w:name="def:def2"/>
-      <w:bookmarkEnd w:id="24"/>
+      <w:bookmarkStart w:id="25" w:name="def:def2"/>
+      <w:bookmarkEnd w:id="25"/>
       <w:r>
         <w:rPr>
           <w:rStyle w:val="NameStyle"/>
@@ -517,7 +531,7 @@
         <w:t xml:space="preserve">.</w:t>
       </w:r>
     </w:p>
-    <w:bookmarkEnd w:id="25"/>
+    <w:bookmarkEnd w:id="26"/>
     <w:p>
       <w:pPr>
         <w:pStyle w:val="BodyText"/>
@@ -531,13 +545,13 @@
         <w:pStyle w:val="BodyText"/>
       </w:pPr>
     </w:p>
-    <w:bookmarkStart w:id="27" w:name="prp:prop1"/>
+    <w:bookmarkStart w:id="28" w:name="prp:prop1"/>
     <w:p>
       <w:pPr>
         <w:pStyle w:val="TheoremStyleUpright"/>
       </w:pPr>
-      <w:bookmarkStart w:id="26" w:name="prp:prop1"/>
-      <w:bookmarkEnd w:id="26"/>
+      <w:bookmarkStart w:id="27" w:name="prp:prop1"/>
+      <w:bookmarkEnd w:id="27"/>
       <w:r>
         <w:rPr>
           <w:rStyle w:val="NameStyle"/>
@@ -607,16 +621,7 @@
         <w:t xml:space="preserve"> </w:t>
       </w:r>
       <w:r>
-        <w:t xml:space="preserve">is the</w:t>
-      </w:r>
-      <w:r>
-        <w:t xml:space="preserve"> </w:t>
-      </w:r>
-      <w:r>
-        <w:t xml:space="preserve"> </w:t>
-      </w:r>
-      <w:r>
-        <w:t xml:space="preserve">of</w:t>
+        <w:t xml:space="preserve">is the supremum of</w:t>
       </w:r>
       <w:r>
         <w:t xml:space="preserve"> </w:t>
@@ -755,19 +760,19 @@
         </m:oMath>
       </m:oMathPara>
     </w:p>
-    <w:bookmarkEnd w:id="27"/>
+    <w:bookmarkEnd w:id="28"/>
     <w:p>
       <w:pPr>
         <w:pStyle w:val="FirstParagraph"/>
       </w:pPr>
     </w:p>
-    <w:bookmarkStart w:id="29" w:name="prp:prop2"/>
+    <w:bookmarkStart w:id="30" w:name="prp:prop2"/>
     <w:p>
       <w:pPr>
         <w:pStyle w:val="TheoremStyleUpright"/>
       </w:pPr>
-      <w:bookmarkStart w:id="28" w:name="prp:prop2"/>
-      <w:bookmarkEnd w:id="28"/>
+      <w:bookmarkStart w:id="29" w:name="prp:prop2"/>
+      <w:bookmarkEnd w:id="29"/>
       <w:r>
         <w:rPr>
           <w:rStyle w:val="NameStyle"/>
@@ -837,16 +842,7 @@
         <w:t xml:space="preserve"> </w:t>
       </w:r>
       <w:r>
-        <w:t xml:space="preserve">is the</w:t>
-      </w:r>
-      <w:r>
-        <w:t xml:space="preserve"> </w:t>
-      </w:r>
-      <w:r>
-        <w:t xml:space="preserve"> </w:t>
-      </w:r>
-      <w:r>
-        <w:t xml:space="preserve">of</w:t>
+        <w:t xml:space="preserve">is the infimum of</w:t>
       </w:r>
       <w:r>
         <w:t xml:space="preserve"> </w:t>
@@ -985,7 +981,7 @@
         </m:oMath>
       </m:oMathPara>
     </w:p>
-    <w:bookmarkEnd w:id="29"/>
+    <w:bookmarkEnd w:id="30"/>
     <w:p>
       <w:pPr>
         <w:pStyle w:val="FirstParagraph"/>
@@ -1486,8 +1482,8 @@
         <w:t xml:space="preserve">.</w:t>
       </w:r>
     </w:p>
-    <w:bookmarkEnd w:id="30"/>
-    <w:bookmarkStart w:id="40" w:name="inequalities"/>
+    <w:bookmarkEnd w:id="31"/>
+    <w:bookmarkStart w:id="41" w:name="inequalities"/>
     <w:p>
       <w:pPr>
         <w:pStyle w:val="Heading2"/>
@@ -1506,7 +1502,7 @@
       <w:r>
         <w:t xml:space="preserve"> </w:t>
       </w:r>
-      <w:hyperlink r:id="rId31">
+      <w:hyperlink r:id="rId32">
         <w:r>
           <w:rPr>
             <w:rStyle w:val="Hyperlink"/>
@@ -1520,7 +1516,7 @@
       <w:r>
         <w:t xml:space="preserve"> </w:t>
       </w:r>
-      <w:hyperlink r:id="rId32">
+      <w:hyperlink r:id="rId33">
         <w:r>
           <w:rPr>
             <w:rStyle w:val="Hyperlink"/>
@@ -1543,13 +1539,13 @@
         <w:t xml:space="preserve"> </w:t>
       </w:r>
     </w:p>
-    <w:bookmarkStart w:id="34" w:name="def:def3"/>
+    <w:bookmarkStart w:id="35" w:name="def:def3"/>
     <w:p>
       <w:pPr>
         <w:pStyle w:val="DefinitionStyle"/>
       </w:pPr>
-      <w:bookmarkStart w:id="33" w:name="def:def3"/>
-      <w:bookmarkEnd w:id="33"/>
+      <w:bookmarkStart w:id="34" w:name="def:def3"/>
+      <w:bookmarkEnd w:id="34"/>
       <w:r>
         <w:rPr>
           <w:rStyle w:val="NameStyle"/>
@@ -1612,7 +1608,7 @@
         <w:t xml:space="preserve"> </w:t>
       </w:r>
     </w:p>
-    <w:bookmarkEnd w:id="34"/>
+    <w:bookmarkEnd w:id="35"/>
     <w:p>
       <w:pPr>
         <w:pStyle w:val="BodyText"/>
@@ -1624,13 +1620,13 @@
         <w:t xml:space="preserve"> </w:t>
       </w:r>
     </w:p>
-    <w:bookmarkStart w:id="36" w:name="prp:prop3"/>
+    <w:bookmarkStart w:id="37" w:name="prp:prop3"/>
     <w:p>
       <w:pPr>
         <w:pStyle w:val="TheoremStyleUpright"/>
       </w:pPr>
-      <w:bookmarkStart w:id="35" w:name="prp:prop3"/>
-      <w:bookmarkEnd w:id="35"/>
+      <w:bookmarkStart w:id="36" w:name="prp:prop3"/>
+      <w:bookmarkEnd w:id="36"/>
       <w:r>
         <w:rPr>
           <w:rStyle w:val="NameStyle"/>
@@ -1691,7 +1687,7 @@
         <w:t xml:space="preserve">$$</w:t>
       </w:r>
     </w:p>
-    <w:bookmarkEnd w:id="36"/>
+    <w:bookmarkEnd w:id="37"/>
     <w:p>
       <w:pPr>
         <w:pStyle w:val="BodyText"/>
@@ -1709,8 +1705,8 @@
       <w:pPr>
         <w:pStyle w:val="BodyText"/>
       </w:pPr>
-      <w:bookmarkStart w:id="37" w:name="thm:thm4"/>
-      <w:bookmarkEnd w:id="37"/>
+      <w:bookmarkStart w:id="38" w:name="thm:thm4"/>
+      <w:bookmarkEnd w:id="38"/>
       <w:r>
         <w:rPr>
           <w:rStyle w:val="NameStyle"/>
@@ -1987,13 +1983,13 @@
         <w:t xml:space="preserve"> </w:t>
       </w:r>
     </w:p>
-    <w:bookmarkStart w:id="39" w:name="prp:prop4"/>
+    <w:bookmarkStart w:id="40" w:name="prp:prop4"/>
     <w:p>
       <w:pPr>
         <w:pStyle w:val="TheoremStyleUpright"/>
       </w:pPr>
-      <w:bookmarkStart w:id="38" w:name="prp:prop4"/>
-      <w:bookmarkEnd w:id="38"/>
+      <w:bookmarkStart w:id="39" w:name="prp:prop4"/>
+      <w:bookmarkEnd w:id="39"/>
       <w:r>
         <w:rPr>
           <w:rStyle w:val="NameStyle"/>
@@ -2170,10 +2166,10 @@
         </m:oMath>
       </m:oMathPara>
     </w:p>
-    <w:bookmarkEnd w:id="39"/>
     <w:bookmarkEnd w:id="40"/>
     <w:bookmarkEnd w:id="41"/>
-    <w:bookmarkStart w:id="42" w:name="hints"/>
+    <w:bookmarkEnd w:id="42"/>
+    <w:bookmarkStart w:id="43" w:name="hints"/>
     <w:p>
       <w:pPr>
         <w:pStyle w:val="Heading1"/>
@@ -2354,7 +2350,7 @@
         <w:t xml:space="preserve">.</w:t>
       </w:r>
     </w:p>
-    <w:bookmarkEnd w:id="42"/>
+    <w:bookmarkEnd w:id="43"/>
     <w:sectPr>
       <w:pgSz w:h="15840" w:w="12240"/>
       <w:pgMar w:bottom="1440" w:footer="720" w:gutter="0" w:header="720" w:left="1440" w:right="1440" w:top="1440"/>

</xml_diff>

<commit_message>
Addition of Tutorial 4
</commit_message>
<xml_diff>
--- a/Analysis Tutorials/MA10207T3/Tutorial3.docx
+++ b/Analysis Tutorials/MA10207T3/Tutorial3.docx
@@ -152,7 +152,7 @@
       </w:r>
     </w:p>
     <w:bookmarkEnd w:id="22"/>
-    <w:bookmarkStart w:id="45" w:name="lecture-recap"/>
+    <w:bookmarkStart w:id="41" w:name="lecture-recap"/>
     <w:p>
       <w:pPr>
         <w:pStyle w:val="Heading1"/>
@@ -161,7 +161,7 @@
         <w:t xml:space="preserve">Lecture Recap</w:t>
       </w:r>
     </w:p>
-    <w:bookmarkStart w:id="34" w:name="suprema-and-infima"/>
+    <w:bookmarkStart w:id="30" w:name="suprema-and-infima"/>
     <w:p>
       <w:pPr>
         <w:pStyle w:val="Heading2"/>
@@ -175,7 +175,7 @@
         <w:pStyle w:val="FirstParagraph"/>
       </w:pPr>
       <w:r>
-        <w:t xml:space="preserve">There’s still a little bit of material to cover regarding the supremum and infimum of a set. To begin, we re-cover the definitions from last week.</w:t>
+        <w:t xml:space="preserve">There’s still a bit of material to cover regarding the supremum and infimum of a set. To begin, we re-cover the definitions from last week.</w:t>
       </w:r>
       <w:r>
         <w:t xml:space="preserve"> </w:t>
@@ -755,651 +755,51 @@
         <w:pStyle w:val="BodyText"/>
       </w:pPr>
       <w:r>
-        <w:t xml:space="preserve">It also turns out that there’s an alternative characterisation of suprema and infima which can be very useful, especially if the members of a set aren’t indexed by natural numbers.</w:t>
-      </w:r>
-    </w:p>
-    <w:p>
-      <w:pPr>
-        <w:pStyle w:val="BodyText"/>
-      </w:pPr>
-    </w:p>
-    <w:bookmarkStart w:id="31" w:name="prp:prop2"/>
-    <w:p>
-      <w:pPr>
-        <w:pStyle w:val="TheoremStyleUpright"/>
-      </w:pPr>
-      <w:bookmarkStart w:id="30" w:name="prp:prop2"/>
-      <w:bookmarkEnd w:id="30"/>
-      <w:r>
-        <w:rPr>
-          <w:rStyle w:val="NameStyle"/>
-        </w:rPr>
-        <w:t xml:space="preserve">Proposition 1.2</w:t>
-      </w:r>
-      <w:r>
-        <w:rPr>
-          <w:rStyle w:val="NameStyle"/>
-        </w:rPr>
-        <w:t xml:space="preserve"> </w:t>
-      </w:r>
-    </w:p>
-    <w:p>
-      <w:pPr>
-        <w:pStyle w:val="TheoremStyleUpright"/>
-      </w:pPr>
-      <w:r>
-        <w:t xml:space="preserve">Let</w:t>
+        <w:t xml:space="preserve">As mentioned in last week’s notes, the completeness axiom assumes that there are no</w:t>
+      </w:r>
+      <w:r>
+        <w:t xml:space="preserve"> </w:t>
+      </w:r>
+      <w:r>
+        <w:t xml:space="preserve">‘</w:t>
+      </w:r>
+      <w:r>
+        <w:t xml:space="preserve">gaps</w:t>
+      </w:r>
+      <w:r>
+        <w:t xml:space="preserve">’</w:t>
+      </w:r>
+      <w:r>
+        <w:t xml:space="preserve"> </w:t>
+      </w:r>
+      <w:r>
+        <w:t xml:space="preserve">in the real number line (and allows us to solve equations such as</w:t>
       </w:r>
       <w:r>
         <w:t xml:space="preserve"> </w:t>
       </w:r>
       <m:oMath>
-        <m:r>
-          <m:t>S</m:t>
-        </m:r>
-        <m:r>
-          <m:rPr>
-            <m:sty m:val="p"/>
-          </m:rPr>
-          <m:t>⊆</m:t>
-        </m:r>
-        <m:r>
-          <m:rPr>
-            <m:sty m:val="p"/>
-            <m:scr m:val="double-struck"/>
-          </m:rPr>
-          <m:t>R</m:t>
-        </m:r>
-      </m:oMath>
-      <w:r>
-        <w:t xml:space="preserve">. Then a number</w:t>
-      </w:r>
-      <w:r>
-        <w:t xml:space="preserve"> </w:t>
-      </w:r>
-      <m:oMath>
-        <m:r>
-          <m:t>T</m:t>
-        </m:r>
-        <m:r>
-          <m:rPr>
-            <m:sty m:val="p"/>
-          </m:rPr>
-          <m:t>∈</m:t>
-        </m:r>
-        <m:r>
-          <m:rPr>
-            <m:sty m:val="p"/>
-            <m:scr m:val="double-struck"/>
-          </m:rPr>
-          <m:t>R</m:t>
-        </m:r>
-      </m:oMath>
-      <w:r>
-        <w:t xml:space="preserve"> </w:t>
-      </w:r>
-      <w:r>
-        <w:t xml:space="preserve">is the supremum of</w:t>
-      </w:r>
-      <w:r>
-        <w:t xml:space="preserve"> </w:t>
-      </w:r>
-      <m:oMath>
-        <m:r>
-          <m:t>S</m:t>
-        </m:r>
-      </m:oMath>
-      <w:r>
-        <w:t xml:space="preserve">, denoted</w:t>
-      </w:r>
-      <w:r>
-        <w:t xml:space="preserve"> </w:t>
-      </w:r>
-      <m:oMath>
-        <m:r>
-          <m:rPr>
-            <m:nor/>
-            <m:sty m:val="p"/>
-          </m:rPr>
-          <m:t>sup</m:t>
-        </m:r>
-        <m:d>
-          <m:dPr>
-            <m:begChr m:val="("/>
-            <m:endChr m:val=")"/>
-            <m:sepChr m:val=""/>
-            <m:grow/>
-          </m:dPr>
+        <m:sSup>
           <m:e>
             <m:r>
-              <m:t>S</m:t>
+              <m:t>x</m:t>
             </m:r>
           </m:e>
-        </m:d>
-      </m:oMath>
-      <w:r>
-        <w:t xml:space="preserve"> </w:t>
-      </w:r>
-      <w:r>
-        <w:t xml:space="preserve">if:</w:t>
-      </w:r>
-    </w:p>
-    <w:p>
-      <w:pPr>
-        <w:pStyle w:val="TheoremStyleUpright"/>
-      </w:pPr>
-      <m:oMathPara>
-        <m:oMathParaPr>
-          <m:jc m:val="center"/>
-        </m:oMathParaPr>
-        <m:oMath>
-          <m:r>
-            <m:rPr>
-              <m:sty m:val="p"/>
-            </m:rPr>
-            <m:t>∀</m:t>
-          </m:r>
-          <m:r>
-            <m:t>ϵ</m:t>
-          </m:r>
-          <m:r>
-            <m:rPr>
-              <m:sty m:val="p"/>
-            </m:rPr>
-            <m:t>&gt;</m:t>
-          </m:r>
-          <m:r>
-            <m:t>0</m:t>
-          </m:r>
-          <m:r>
-            <m:rPr>
-              <m:sty m:val="p"/>
-            </m:rPr>
-            <m:t>,</m:t>
-          </m:r>
-          <m:r>
-            <m:rPr>
-              <m:sty m:val="p"/>
-            </m:rPr>
-            <m:t>∃</m:t>
-          </m:r>
-          <m:r>
-            <m:t>s</m:t>
-          </m:r>
-          <m:r>
-            <m:rPr>
-              <m:sty m:val="p"/>
-            </m:rPr>
-            <m:t>∈</m:t>
-          </m:r>
-          <m:r>
-            <m:t>S</m:t>
-          </m:r>
-          <m:r>
-            <m:t> </m:t>
-          </m:r>
-          <m:r>
-            <m:rPr>
-              <m:nor/>
-              <m:sty m:val="p"/>
-            </m:rPr>
-            <m:t>such that</m:t>
-          </m:r>
-          <m:r>
-            <m:t> </m:t>
-          </m:r>
-          <m:r>
-            <m:t>s</m:t>
-          </m:r>
-          <m:r>
-            <m:rPr>
-              <m:sty m:val="p"/>
-            </m:rPr>
-            <m:t>&gt;</m:t>
-          </m:r>
-          <m:r>
-            <m:t>T</m:t>
-          </m:r>
-          <m:r>
-            <m:rPr>
-              <m:sty m:val="p"/>
-            </m:rPr>
-            <m:t>−</m:t>
-          </m:r>
-          <m:r>
-            <m:t>ϵ</m:t>
-          </m:r>
-          <m:r>
-            <m:rPr>
-              <m:sty m:val="p"/>
-            </m:rPr>
-            <m:t>.</m:t>
-          </m:r>
-        </m:oMath>
-      </m:oMathPara>
-    </w:p>
-    <w:bookmarkEnd w:id="31"/>
-    <w:p>
-      <w:pPr>
-        <w:pStyle w:val="FirstParagraph"/>
-      </w:pPr>
-    </w:p>
-    <w:bookmarkStart w:id="33" w:name="prp:prop3"/>
-    <w:p>
-      <w:pPr>
-        <w:pStyle w:val="TheoremStyleUpright"/>
-      </w:pPr>
-      <w:bookmarkStart w:id="32" w:name="prp:prop3"/>
-      <w:bookmarkEnd w:id="32"/>
-      <w:r>
-        <w:rPr>
-          <w:rStyle w:val="NameStyle"/>
-        </w:rPr>
-        <w:t xml:space="preserve">Proposition 1.3</w:t>
-      </w:r>
-      <w:r>
-        <w:rPr>
-          <w:rStyle w:val="NameStyle"/>
-        </w:rPr>
-        <w:t xml:space="preserve"> </w:t>
-      </w:r>
-    </w:p>
-    <w:p>
-      <w:pPr>
-        <w:pStyle w:val="TheoremStyleUpright"/>
-      </w:pPr>
-      <w:r>
-        <w:t xml:space="preserve">Let</w:t>
-      </w:r>
-      <w:r>
-        <w:t xml:space="preserve"> </w:t>
-      </w:r>
-      <m:oMath>
-        <m:r>
-          <m:t>S</m:t>
-        </m:r>
-        <m:r>
-          <m:rPr>
-            <m:sty m:val="p"/>
-          </m:rPr>
-          <m:t>⊆</m:t>
-        </m:r>
-        <m:r>
-          <m:rPr>
-            <m:sty m:val="p"/>
-            <m:scr m:val="double-struck"/>
-          </m:rPr>
-          <m:t>R</m:t>
-        </m:r>
-      </m:oMath>
-      <w:r>
-        <w:t xml:space="preserve">. Then a number</w:t>
-      </w:r>
-      <w:r>
-        <w:t xml:space="preserve"> </w:t>
-      </w:r>
-      <m:oMath>
-        <m:r>
-          <m:t>t</m:t>
-        </m:r>
-        <m:r>
-          <m:rPr>
-            <m:sty m:val="p"/>
-          </m:rPr>
-          <m:t>∈</m:t>
-        </m:r>
-        <m:r>
-          <m:rPr>
-            <m:sty m:val="p"/>
-            <m:scr m:val="double-struck"/>
-          </m:rPr>
-          <m:t>R</m:t>
-        </m:r>
-      </m:oMath>
-      <w:r>
-        <w:t xml:space="preserve"> </w:t>
-      </w:r>
-      <w:r>
-        <w:t xml:space="preserve">is the infimum of</w:t>
-      </w:r>
-      <w:r>
-        <w:t xml:space="preserve"> </w:t>
-      </w:r>
-      <m:oMath>
-        <m:r>
-          <m:t>S</m:t>
-        </m:r>
-      </m:oMath>
-      <w:r>
-        <w:t xml:space="preserve">, denoted</w:t>
-      </w:r>
-      <w:r>
-        <w:t xml:space="preserve"> </w:t>
-      </w:r>
-      <m:oMath>
-        <m:r>
-          <m:rPr>
-            <m:nor/>
-            <m:sty m:val="p"/>
-          </m:rPr>
-          <m:t>inf</m:t>
-        </m:r>
-        <m:d>
-          <m:dPr>
-            <m:begChr m:val="("/>
-            <m:endChr m:val=")"/>
-            <m:sepChr m:val=""/>
-            <m:grow/>
-          </m:dPr>
-          <m:e>
-            <m:r>
-              <m:t>S</m:t>
-            </m:r>
-          </m:e>
-        </m:d>
-      </m:oMath>
-      <w:r>
-        <w:t xml:space="preserve"> </w:t>
-      </w:r>
-      <w:r>
-        <w:t xml:space="preserve">if:</w:t>
-      </w:r>
-    </w:p>
-    <w:p>
-      <w:pPr>
-        <w:pStyle w:val="TheoremStyleUpright"/>
-      </w:pPr>
-      <m:oMathPara>
-        <m:oMathParaPr>
-          <m:jc m:val="center"/>
-        </m:oMathParaPr>
-        <m:oMath>
-          <m:r>
-            <m:rPr>
-              <m:sty m:val="p"/>
-            </m:rPr>
-            <m:t>∀</m:t>
-          </m:r>
-          <m:r>
-            <m:t>ϵ</m:t>
-          </m:r>
-          <m:r>
-            <m:rPr>
-              <m:sty m:val="p"/>
-            </m:rPr>
-            <m:t>&gt;</m:t>
-          </m:r>
-          <m:r>
-            <m:t>0</m:t>
-          </m:r>
-          <m:r>
-            <m:rPr>
-              <m:sty m:val="p"/>
-            </m:rPr>
-            <m:t>,</m:t>
-          </m:r>
-          <m:r>
-            <m:rPr>
-              <m:sty m:val="p"/>
-            </m:rPr>
-            <m:t>∃</m:t>
-          </m:r>
-          <m:r>
-            <m:t>s</m:t>
-          </m:r>
-          <m:r>
-            <m:rPr>
-              <m:sty m:val="p"/>
-            </m:rPr>
-            <m:t>∈</m:t>
-          </m:r>
-          <m:r>
-            <m:t>S</m:t>
-          </m:r>
-          <m:r>
-            <m:t> </m:t>
-          </m:r>
-          <m:r>
-            <m:rPr>
-              <m:nor/>
-              <m:sty m:val="p"/>
-            </m:rPr>
-            <m:t>such that</m:t>
-          </m:r>
-          <m:r>
-            <m:t> </m:t>
-          </m:r>
-          <m:r>
-            <m:t>s</m:t>
-          </m:r>
-          <m:r>
-            <m:rPr>
-              <m:sty m:val="p"/>
-            </m:rPr>
-            <m:t>&lt;</m:t>
-          </m:r>
-          <m:r>
-            <m:t>t</m:t>
-          </m:r>
-          <m:r>
-            <m:rPr>
-              <m:sty m:val="p"/>
-            </m:rPr>
-            <m:t>+</m:t>
-          </m:r>
-          <m:r>
-            <m:t>ϵ</m:t>
-          </m:r>
-          <m:r>
-            <m:rPr>
-              <m:sty m:val="p"/>
-            </m:rPr>
-            <m:t>.</m:t>
-          </m:r>
-        </m:oMath>
-      </m:oMathPara>
-    </w:p>
-    <w:bookmarkEnd w:id="33"/>
-    <w:p>
-      <w:pPr>
-        <w:pStyle w:val="FirstParagraph"/>
-      </w:pPr>
-      <w:r>
-        <w:t xml:space="preserve">As an example, take the set</w:t>
-      </w:r>
-      <w:r>
-        <w:t xml:space="preserve"> </w:t>
-      </w:r>
-      <m:oMath>
-        <m:r>
-          <m:t>S</m:t>
-        </m:r>
-        <m:r>
-          <m:rPr>
-            <m:sty m:val="p"/>
-          </m:rPr>
-          <m:t>=</m:t>
-        </m:r>
-        <m:r>
-          <m:rPr>
-            <m:sty m:val="p"/>
-          </m:rPr>
-          <m:t>(</m:t>
-        </m:r>
-        <m:r>
-          <m:rPr>
-            <m:sty m:val="p"/>
-          </m:rPr>
-          <m:t>−</m:t>
-        </m:r>
-        <m:r>
-          <m:t>1</m:t>
-        </m:r>
-        <m:r>
-          <m:rPr>
-            <m:sty m:val="p"/>
-          </m:rPr>
-          <m:t>,</m:t>
-        </m:r>
-        <m:r>
-          <m:t>2</m:t>
-        </m:r>
-        <m:r>
-          <m:rPr>
-            <m:sty m:val="p"/>
-          </m:rPr>
-          <m:t>]</m:t>
-        </m:r>
-        <m:r>
-          <m:rPr>
-            <m:sty m:val="p"/>
-          </m:rPr>
-          <m:t>=</m:t>
-        </m:r>
-        <m:r>
-          <m:rPr>
-            <m:sty m:val="p"/>
-          </m:rPr>
-          <m:t>{</m:t>
-        </m:r>
-        <m:r>
-          <m:t>x</m:t>
-        </m:r>
-        <m:r>
-          <m:t> </m:t>
-        </m:r>
-        <m:r>
-          <m:rPr>
-            <m:sty m:val="p"/>
-          </m:rPr>
-          <m:t>|</m:t>
-        </m:r>
-        <m:r>
-          <m:t> </m:t>
-        </m:r>
-        <m:r>
-          <m:rPr>
-            <m:sty m:val="p"/>
-          </m:rPr>
-          <m:t>−</m:t>
-        </m:r>
-        <m:r>
-          <m:t>1</m:t>
-        </m:r>
-        <m:r>
-          <m:rPr>
-            <m:sty m:val="p"/>
-          </m:rPr>
-          <m:t>&lt;</m:t>
-        </m:r>
-        <m:r>
-          <m:t>x</m:t>
-        </m:r>
-        <m:r>
-          <m:rPr>
-            <m:sty m:val="p"/>
-          </m:rPr>
-          <m:t>≤</m:t>
-        </m:r>
-        <m:r>
-          <m:t>2</m:t>
-        </m:r>
-        <m:r>
-          <m:rPr>
-            <m:sty m:val="p"/>
-          </m:rPr>
-          <m:t>}</m:t>
-        </m:r>
-      </m:oMath>
-      <w:r>
-        <w:t xml:space="preserve">, and fix some</w:t>
-      </w:r>
-      <w:r>
-        <w:t xml:space="preserve"> </w:t>
-      </w:r>
-      <m:oMath>
-        <m:r>
-          <m:t>ϵ</m:t>
-        </m:r>
-        <m:r>
-          <m:rPr>
-            <m:sty m:val="p"/>
-          </m:rPr>
-          <m:t>&gt;</m:t>
-        </m:r>
-        <m:r>
-          <m:t>0</m:t>
-        </m:r>
-      </m:oMath>
-      <w:r>
-        <w:t xml:space="preserve">. Then, if we take</w:t>
-      </w:r>
-      <w:r>
-        <w:t xml:space="preserve"> </w:t>
-      </w:r>
-      <m:oMath>
-        <m:sSub>
-          <m:e>
-            <m:r>
-              <m:t>s</m:t>
-            </m:r>
-          </m:e>
-          <m:sub>
-            <m:r>
-              <m:t>1</m:t>
-            </m:r>
-          </m:sub>
-        </m:sSub>
-        <m:r>
-          <m:rPr>
-            <m:sty m:val="p"/>
-          </m:rPr>
-          <m:t>=</m:t>
-        </m:r>
-        <m:r>
-          <m:t>2</m:t>
-        </m:r>
-        <m:r>
-          <m:rPr>
-            <m:sty m:val="p"/>
-          </m:rPr>
-          <m:t>−</m:t>
-        </m:r>
-        <m:r>
-          <m:t>ϵ</m:t>
-        </m:r>
-        <m:r>
-          <m:rPr>
-            <m:sty m:val="p"/>
-          </m:rPr>
-          <m:t>/</m:t>
-        </m:r>
-        <m:r>
-          <m:t>2</m:t>
-        </m:r>
-      </m:oMath>
-      <w:r>
-        <w:t xml:space="preserve"> </w:t>
-      </w:r>
-      <w:r>
-        <w:t xml:space="preserve">and</w:t>
-      </w:r>
-      <w:r>
-        <w:t xml:space="preserve"> </w:t>
-      </w:r>
-      <m:oMath>
-        <m:sSub>
-          <m:e>
-            <m:r>
-              <m:t>s</m:t>
-            </m:r>
-          </m:e>
-          <m:sub>
+          <m:sup>
             <m:r>
               <m:t>2</m:t>
             </m:r>
-          </m:sub>
-        </m:sSub>
+          </m:sup>
+        </m:sSup>
+        <m:r>
+          <m:rPr>
+            <m:sty m:val="p"/>
+          </m:rPr>
+          <m:t>−</m:t>
+        </m:r>
+        <m:r>
+          <m:t>2</m:t>
+        </m:r>
         <m:r>
           <m:rPr>
             <m:sty m:val="p"/>
@@ -1407,192 +807,21 @@
           <m:t>=</m:t>
         </m:r>
         <m:r>
-          <m:rPr>
-            <m:sty m:val="p"/>
-          </m:rPr>
-          <m:t>−</m:t>
-        </m:r>
-        <m:r>
-          <m:t>1</m:t>
-        </m:r>
-        <m:r>
-          <m:rPr>
-            <m:sty m:val="p"/>
-          </m:rPr>
-          <m:t>+</m:t>
-        </m:r>
-        <m:r>
-          <m:t>ϵ</m:t>
-        </m:r>
-        <m:r>
-          <m:rPr>
-            <m:sty m:val="p"/>
-          </m:rPr>
-          <m:t>/</m:t>
-        </m:r>
-        <m:r>
-          <m:t>2</m:t>
+          <m:t>0</m:t>
         </m:r>
       </m:oMath>
       <w:r>
-        <w:t xml:space="preserve">, we see that</w:t>
-      </w:r>
-    </w:p>
-    <w:p>
-      <w:pPr>
-        <w:numPr>
-          <w:ilvl w:val="0"/>
-          <w:numId w:val="1001"/>
-        </w:numPr>
-        <w:pStyle w:val="Compact"/>
-      </w:pPr>
-      <m:oMath>
-        <m:sSub>
-          <m:e>
-            <m:r>
-              <m:t>s</m:t>
-            </m:r>
-          </m:e>
-          <m:sub>
-            <m:r>
-              <m:t>1</m:t>
-            </m:r>
-          </m:sub>
-        </m:sSub>
-      </m:oMath>
-      <w:r>
-        <w:t xml:space="preserve"> </w:t>
-      </w:r>
-      <w:r>
-        <w:t xml:space="preserve">and</w:t>
-      </w:r>
-      <w:r>
-        <w:t xml:space="preserve"> </w:t>
-      </w:r>
-      <m:oMath>
-        <m:sSub>
-          <m:e>
-            <m:r>
-              <m:t>s</m:t>
-            </m:r>
-          </m:e>
-          <m:sub>
-            <m:r>
-              <m:t>2</m:t>
-            </m:r>
-          </m:sub>
-        </m:sSub>
-      </m:oMath>
-      <w:r>
-        <w:t xml:space="preserve"> </w:t>
-      </w:r>
-      <w:r>
-        <w:t xml:space="preserve">are in the set</w:t>
-      </w:r>
-      <w:r>
-        <w:t xml:space="preserve"> </w:t>
-      </w:r>
-      <m:oMath>
-        <m:r>
-          <m:t>S</m:t>
-        </m:r>
-      </m:oMath>
-      <w:r>
-        <w:t xml:space="preserve">,</w:t>
-      </w:r>
-    </w:p>
-    <w:p>
-      <w:pPr>
-        <w:numPr>
-          <w:ilvl w:val="0"/>
-          <w:numId w:val="1001"/>
-        </w:numPr>
-        <w:pStyle w:val="Compact"/>
-      </w:pPr>
-      <m:oMath>
-        <m:sSub>
-          <m:e>
-            <m:r>
-              <m:t>s</m:t>
-            </m:r>
-          </m:e>
-          <m:sub>
-            <m:r>
-              <m:t>1</m:t>
-            </m:r>
-          </m:sub>
-        </m:sSub>
-        <m:r>
-          <m:rPr>
-            <m:sty m:val="p"/>
-          </m:rPr>
-          <m:t>&gt;</m:t>
-        </m:r>
-        <m:r>
-          <m:t>2</m:t>
-        </m:r>
-        <m:r>
-          <m:rPr>
-            <m:sty m:val="p"/>
-          </m:rPr>
-          <m:t>−</m:t>
-        </m:r>
-        <m:r>
-          <m:t>ϵ</m:t>
-        </m:r>
-      </m:oMath>
-      <w:r>
-        <w:t xml:space="preserve">, and</w:t>
-      </w:r>
-    </w:p>
-    <w:p>
-      <w:pPr>
-        <w:numPr>
-          <w:ilvl w:val="0"/>
-          <w:numId w:val="1001"/>
-        </w:numPr>
-        <w:pStyle w:val="Compact"/>
-      </w:pPr>
-      <m:oMath>
-        <m:sSub>
-          <m:e>
-            <m:r>
-              <m:t>s</m:t>
-            </m:r>
-          </m:e>
-          <m:sub>
-            <m:r>
-              <m:t>2</m:t>
-            </m:r>
-          </m:sub>
-        </m:sSub>
-        <m:r>
-          <m:rPr>
-            <m:sty m:val="p"/>
-          </m:rPr>
-          <m:t>&lt;</m:t>
-        </m:r>
-        <m:r>
-          <m:rPr>
-            <m:sty m:val="p"/>
-          </m:rPr>
-          <m:t>−</m:t>
-        </m:r>
-        <m:r>
-          <m:t>1</m:t>
-        </m:r>
-        <m:r>
-          <m:rPr>
-            <m:sty m:val="p"/>
-          </m:rPr>
-          <m:t>+</m:t>
-        </m:r>
-        <m:r>
-          <m:t>ϵ</m:t>
-        </m:r>
-      </m:oMath>
-      <w:r>
-        <w:t xml:space="preserve">.</w:t>
+        <w:t xml:space="preserve">, for example.) It’s also worth mentioning how useful Archimedes’ Postulate is — this is usually the result you will contradict when showing a set is not bounded.</w:t>
+      </w:r>
+    </w:p>
+    <w:bookmarkEnd w:id="30"/>
+    <w:bookmarkStart w:id="40" w:name="inequalities"/>
+    <w:p>
+      <w:pPr>
+        <w:pStyle w:val="Heading2"/>
+      </w:pPr>
+      <w:r>
+        <w:t xml:space="preserve">Inequalities</w:t>
       </w:r>
     </w:p>
     <w:p>
@@ -1600,127 +829,12 @@
         <w:pStyle w:val="FirstParagraph"/>
       </w:pPr>
       <w:r>
-        <w:t xml:space="preserve">Hence, as</w:t>
-      </w:r>
-      <w:r>
-        <w:t xml:space="preserve"> </w:t>
-      </w:r>
-      <m:oMath>
-        <m:r>
-          <m:t>ϵ</m:t>
-        </m:r>
-      </m:oMath>
-      <w:r>
-        <w:t xml:space="preserve"> </w:t>
-      </w:r>
-      <w:r>
-        <w:t xml:space="preserve">was arbitrary, the alternative characterisation of suprema and infima says that</w:t>
-      </w:r>
-      <w:r>
-        <w:t xml:space="preserve"> </w:t>
-      </w:r>
-      <m:oMath>
-        <m:r>
-          <m:rPr>
-            <m:nor/>
-            <m:sty m:val="p"/>
-          </m:rPr>
-          <m:t>sup</m:t>
-        </m:r>
-        <m:d>
-          <m:dPr>
-            <m:begChr m:val="("/>
-            <m:endChr m:val=")"/>
-            <m:sepChr m:val=""/>
-            <m:grow/>
-          </m:dPr>
-          <m:e>
-            <m:r>
-              <m:t>S</m:t>
-            </m:r>
-          </m:e>
-        </m:d>
-        <m:r>
-          <m:rPr>
-            <m:sty m:val="p"/>
-          </m:rPr>
-          <m:t>=</m:t>
-        </m:r>
-        <m:r>
-          <m:t>2</m:t>
-        </m:r>
-      </m:oMath>
-      <w:r>
-        <w:t xml:space="preserve"> </w:t>
-      </w:r>
-      <w:r>
-        <w:t xml:space="preserve">and</w:t>
-      </w:r>
-      <w:r>
-        <w:t xml:space="preserve"> </w:t>
-      </w:r>
-      <m:oMath>
-        <m:r>
-          <m:rPr>
-            <m:nor/>
-            <m:sty m:val="p"/>
-          </m:rPr>
-          <m:t>inf</m:t>
-        </m:r>
-        <m:d>
-          <m:dPr>
-            <m:begChr m:val="("/>
-            <m:endChr m:val=")"/>
-            <m:sepChr m:val=""/>
-            <m:grow/>
-          </m:dPr>
-          <m:e>
-            <m:r>
-              <m:t>S</m:t>
-            </m:r>
-          </m:e>
-        </m:d>
-        <m:r>
-          <m:rPr>
-            <m:sty m:val="p"/>
-          </m:rPr>
-          <m:t>=</m:t>
-        </m:r>
-        <m:r>
-          <m:rPr>
-            <m:sty m:val="p"/>
-          </m:rPr>
-          <m:t>−</m:t>
-        </m:r>
-        <m:r>
-          <m:t>1</m:t>
-        </m:r>
-      </m:oMath>
-      <w:r>
-        <w:t xml:space="preserve">.</w:t>
-      </w:r>
-    </w:p>
-    <w:bookmarkEnd w:id="34"/>
-    <w:bookmarkStart w:id="44" w:name="inequalities"/>
-    <w:p>
-      <w:pPr>
-        <w:pStyle w:val="Heading2"/>
-      </w:pPr>
-      <w:r>
-        <w:t xml:space="preserve">Inequalities</w:t>
-      </w:r>
-    </w:p>
-    <w:p>
-      <w:pPr>
-        <w:pStyle w:val="FirstParagraph"/>
-      </w:pPr>
-      <w:r>
         <w:t xml:space="preserve">Inequalities come up everywhere in maths! For example, they can be used in statistics for estimation (Markov/Chebyshev inequalities), they can be used as constraints in optimisation problems (see Section 3.1 of</w:t>
       </w:r>
       <w:r>
         <w:t xml:space="preserve"> </w:t>
       </w:r>
-      <w:hyperlink r:id="rId35">
+      <w:hyperlink r:id="rId31">
         <w:r>
           <w:rPr>
             <w:rStyle w:val="Hyperlink"/>
@@ -1734,7 +848,7 @@
       <w:r>
         <w:t xml:space="preserve"> </w:t>
       </w:r>
-      <w:hyperlink r:id="rId36">
+      <w:hyperlink r:id="rId32">
         <w:r>
           <w:rPr>
             <w:rStyle w:val="Hyperlink"/>
@@ -1757,13 +871,13 @@
         <w:t xml:space="preserve"> </w:t>
       </w:r>
     </w:p>
-    <w:bookmarkStart w:id="38" w:name="def:def3"/>
+    <w:bookmarkStart w:id="34" w:name="def:def3"/>
     <w:p>
       <w:pPr>
         <w:pStyle w:val="DefinitionStyle"/>
       </w:pPr>
-      <w:bookmarkStart w:id="37" w:name="def:def3"/>
-      <w:bookmarkEnd w:id="37"/>
+      <w:bookmarkStart w:id="33" w:name="def:def3"/>
+      <w:bookmarkEnd w:id="33"/>
       <w:r>
         <w:rPr>
           <w:rStyle w:val="NameStyle"/>
@@ -1826,7 +940,7 @@
         <w:t xml:space="preserve"> </w:t>
       </w:r>
     </w:p>
-    <w:bookmarkEnd w:id="38"/>
+    <w:bookmarkEnd w:id="34"/>
     <w:p>
       <w:pPr>
         <w:pStyle w:val="BodyText"/>
@@ -1838,18 +952,18 @@
         <w:t xml:space="preserve"> </w:t>
       </w:r>
     </w:p>
-    <w:bookmarkStart w:id="40" w:name="prp:prop4"/>
+    <w:bookmarkStart w:id="36" w:name="prp:prop4"/>
     <w:p>
       <w:pPr>
         <w:pStyle w:val="TheoremStyleUpright"/>
       </w:pPr>
-      <w:bookmarkStart w:id="39" w:name="prp:prop4"/>
-      <w:bookmarkEnd w:id="39"/>
+      <w:bookmarkStart w:id="35" w:name="prp:prop4"/>
+      <w:bookmarkEnd w:id="35"/>
       <w:r>
         <w:rPr>
           <w:rStyle w:val="NameStyle"/>
         </w:rPr>
-        <w:t xml:space="preserve">Proposition 1.4</w:t>
+        <w:t xml:space="preserve">Proposition 1.2</w:t>
       </w:r>
       <w:r>
         <w:rPr>
@@ -1905,7 +1019,7 @@
         <w:t xml:space="preserve">$$</w:t>
       </w:r>
     </w:p>
-    <w:bookmarkEnd w:id="40"/>
+    <w:bookmarkEnd w:id="36"/>
     <w:p>
       <w:pPr>
         <w:pStyle w:val="BodyText"/>
@@ -1923,13 +1037,13 @@
       <w:pPr>
         <w:pStyle w:val="BodyText"/>
       </w:pPr>
-      <w:bookmarkStart w:id="41" w:name="thm:thm4"/>
-      <w:bookmarkEnd w:id="41"/>
+      <w:bookmarkStart w:id="37" w:name="thm:thm4"/>
+      <w:bookmarkEnd w:id="37"/>
       <w:r>
         <w:rPr>
           <w:rStyle w:val="NameStyle"/>
         </w:rPr>
-        <w:t xml:space="preserve">Theorem 1.5 (Triangle Inequalities)</w:t>
+        <w:t xml:space="preserve">Theorem 1.3 (Triangle Inequalities)</w:t>
       </w:r>
       <w:r>
         <w:rPr>
@@ -1983,7 +1097,7 @@
       <w:pPr>
         <w:numPr>
           <w:ilvl w:val="0"/>
-          <w:numId w:val="1002"/>
+          <w:numId w:val="1001"/>
         </w:numPr>
         <w:pStyle w:val="Compact"/>
       </w:pPr>
@@ -2063,7 +1177,7 @@
       <w:pPr>
         <w:numPr>
           <w:ilvl w:val="0"/>
-          <w:numId w:val="1002"/>
+          <w:numId w:val="1001"/>
         </w:numPr>
         <w:pStyle w:val="Compact"/>
       </w:pPr>
@@ -2201,18 +1315,18 @@
         <w:t xml:space="preserve"> </w:t>
       </w:r>
     </w:p>
-    <w:bookmarkStart w:id="43" w:name="prp:prop5"/>
+    <w:bookmarkStart w:id="39" w:name="prp:prop5"/>
     <w:p>
       <w:pPr>
         <w:pStyle w:val="TheoremStyleUpright"/>
       </w:pPr>
-      <w:bookmarkStart w:id="42" w:name="prp:prop5"/>
-      <w:bookmarkEnd w:id="42"/>
+      <w:bookmarkStart w:id="38" w:name="prp:prop5"/>
+      <w:bookmarkEnd w:id="38"/>
       <w:r>
         <w:rPr>
           <w:rStyle w:val="NameStyle"/>
         </w:rPr>
-        <w:t xml:space="preserve">Proposition 1.6 (Binomial Inequality)</w:t>
+        <w:t xml:space="preserve">Proposition 1.4 (Binomial Inequality)</w:t>
       </w:r>
       <w:r>
         <w:rPr>
@@ -2384,10 +1498,10 @@
         </m:oMath>
       </m:oMathPara>
     </w:p>
-    <w:bookmarkEnd w:id="43"/>
-    <w:bookmarkEnd w:id="44"/>
-    <w:bookmarkEnd w:id="45"/>
-    <w:bookmarkStart w:id="46" w:name="hints"/>
+    <w:bookmarkEnd w:id="39"/>
+    <w:bookmarkEnd w:id="40"/>
+    <w:bookmarkEnd w:id="41"/>
+    <w:bookmarkStart w:id="42" w:name="hints"/>
     <w:p>
       <w:pPr>
         <w:pStyle w:val="Heading1"/>
@@ -2408,7 +1522,7 @@
       <w:pPr>
         <w:numPr>
           <w:ilvl w:val="0"/>
-          <w:numId w:val="1003"/>
+          <w:numId w:val="1002"/>
         </w:numPr>
         <w:pStyle w:val="Compact"/>
       </w:pPr>
@@ -2420,7 +1534,7 @@
       <w:pPr>
         <w:numPr>
           <w:ilvl w:val="0"/>
-          <w:numId w:val="1003"/>
+          <w:numId w:val="1002"/>
         </w:numPr>
         <w:pStyle w:val="Compact"/>
       </w:pPr>
@@ -2429,7 +1543,7 @@
       <w:pPr>
         <w:numPr>
           <w:ilvl w:val="1"/>
-          <w:numId w:val="1004"/>
+          <w:numId w:val="1003"/>
         </w:numPr>
         <w:pStyle w:val="Compact"/>
       </w:pPr>
@@ -2514,42 +1628,42 @@
       <w:pPr>
         <w:numPr>
           <w:ilvl w:val="1"/>
-          <w:numId w:val="1004"/>
-        </w:numPr>
-        <w:pStyle w:val="Compact"/>
-      </w:pPr>
-      <w:r>
-        <w:t xml:space="preserve">Follow the hint here, and be careful when collecting terms together.</w:t>
-      </w:r>
-    </w:p>
-    <w:p>
-      <w:pPr>
-        <w:numPr>
-          <w:ilvl w:val="0"/>
           <w:numId w:val="1003"/>
         </w:numPr>
         <w:pStyle w:val="Compact"/>
       </w:pPr>
       <w:r>
-        <w:t xml:space="preserve">Take cases on</w:t>
-      </w:r>
-      <w:r>
-        <w:t xml:space="preserve"> </w:t>
-      </w:r>
-      <m:oMath>
-        <m:r>
-          <m:t>x</m:t>
-        </m:r>
-      </m:oMath>
-      <w:r>
-        <w:t xml:space="preserve">.</w:t>
+        <w:t xml:space="preserve">Follow the hint here, and be careful when collecting terms together.</w:t>
       </w:r>
     </w:p>
     <w:p>
       <w:pPr>
         <w:numPr>
           <w:ilvl w:val="0"/>
-          <w:numId w:val="1003"/>
+          <w:numId w:val="1002"/>
+        </w:numPr>
+        <w:pStyle w:val="Compact"/>
+      </w:pPr>
+      <w:r>
+        <w:t xml:space="preserve">Take cases on</w:t>
+      </w:r>
+      <w:r>
+        <w:t xml:space="preserve"> </w:t>
+      </w:r>
+      <m:oMath>
+        <m:r>
+          <m:t>x</m:t>
+        </m:r>
+      </m:oMath>
+      <w:r>
+        <w:t xml:space="preserve">.</w:t>
+      </w:r>
+    </w:p>
+    <w:p>
+      <w:pPr>
+        <w:numPr>
+          <w:ilvl w:val="0"/>
+          <w:numId w:val="1002"/>
         </w:numPr>
         <w:pStyle w:val="Compact"/>
       </w:pPr>
@@ -2659,7 +1773,7 @@
       <w:pPr>
         <w:numPr>
           <w:ilvl w:val="0"/>
-          <w:numId w:val="1003"/>
+          <w:numId w:val="1002"/>
         </w:numPr>
         <w:pStyle w:val="Compact"/>
       </w:pPr>
@@ -2696,7 +1810,7 @@
       <w:pPr>
         <w:numPr>
           <w:ilvl w:val="0"/>
-          <w:numId w:val="1003"/>
+          <w:numId w:val="1002"/>
         </w:numPr>
         <w:pStyle w:val="Compact"/>
       </w:pPr>
@@ -2704,7 +1818,7 @@
         <w:t xml:space="preserve">You should only need the definitions given in lectures to solve this question. Make sure to write things logically!</w:t>
       </w:r>
     </w:p>
-    <w:bookmarkEnd w:id="46"/>
+    <w:bookmarkEnd w:id="42"/>
     <w:sectPr>
       <w:pgSz w:h="15840" w:w="12240"/>
       <w:pgMar w:bottom="1440" w:footer="720" w:gutter="0" w:header="720" w:left="1440" w:right="1440" w:top="1440"/>
@@ -3776,9 +2890,6 @@
     <w:abstractNumId w:val="991"/>
   </w:num>
   <w:num w:numId="1002">
-    <w:abstractNumId w:val="991"/>
-  </w:num>
-  <w:num w:numId="1003">
     <w:abstractNumId w:val="99411"/>
     <w:lvlOverride w:ilvl="0">
       <w:startOverride w:val="1"/>
@@ -3808,7 +2919,7 @@
       <w:startOverride w:val="1"/>
     </w:lvlOverride>
   </w:num>
-  <w:num w:numId="1004">
+  <w:num w:numId="1003">
     <w:abstractNumId w:val="99521"/>
     <w:lvlOverride w:ilvl="0">
       <w:startOverride w:val="1"/>

</xml_diff>